<commit_message>
VTK example first step
Created a project example of VTK.
Updated Log.
</commit_message>
<xml_diff>
--- a/Project Log.docx
+++ b/Project Log.docx
@@ -5,7 +5,6 @@
     <w:p>
       <w:pPr>
         <w:rPr>
-          <w:rFonts w:hint="cs"/>
           <w:b/>
           <w:bCs/>
           <w:sz w:val="24"/>
@@ -53,7 +52,6 @@
           <w:bottom w:val="single" w:sz="6" w:space="1" w:color="auto"/>
         </w:pBdr>
         <w:rPr>
-          <w:rFonts w:hint="cs"/>
           <w:rtl/>
         </w:rPr>
       </w:pPr>
@@ -106,7 +104,6 @@
     <w:p>
       <w:pPr>
         <w:rPr>
-          <w:rFonts w:hint="cs"/>
           <w:rtl/>
         </w:rPr>
       </w:pPr>
@@ -131,7 +128,6 @@
     <w:p>
       <w:pPr>
         <w:rPr>
-          <w:rFonts w:hint="cs"/>
           <w:rtl/>
         </w:rPr>
       </w:pPr>
@@ -176,7 +172,6 @@
     <w:p>
       <w:pPr>
         <w:rPr>
-          <w:rFonts w:hint="cs"/>
           <w:rtl/>
         </w:rPr>
       </w:pPr>
@@ -201,7 +196,6 @@
     <w:p>
       <w:pPr>
         <w:rPr>
-          <w:rFonts w:hint="cs"/>
           <w:rtl/>
         </w:rPr>
       </w:pPr>
@@ -226,7 +220,6 @@
     <w:p>
       <w:pPr>
         <w:rPr>
-          <w:rFonts w:hint="cs"/>
           <w:rtl/>
         </w:rPr>
       </w:pPr>
@@ -288,7 +281,6 @@
     <w:p>
       <w:pPr>
         <w:rPr>
-          <w:rFonts w:hint="cs"/>
           <w:rtl/>
         </w:rPr>
       </w:pPr>
@@ -323,7 +315,6 @@
     <w:p>
       <w:pPr>
         <w:rPr>
-          <w:rFonts w:hint="cs"/>
           <w:rtl/>
         </w:rPr>
       </w:pPr>
@@ -385,23 +376,20 @@
     <w:p>
       <w:pPr>
         <w:rPr>
-          <w:rFonts w:hint="cs"/>
-          <w:rtl/>
-        </w:rPr>
-      </w:pPr>
-    </w:p>
-    <w:p>
-      <w:pPr>
-        <w:rPr>
-          <w:rFonts w:hint="cs"/>
-          <w:rtl/>
-        </w:rPr>
-      </w:pPr>
-    </w:p>
-    <w:p>
-      <w:pPr>
-        <w:rPr>
-          <w:rFonts w:hint="cs"/>
+          <w:rtl/>
+        </w:rPr>
+      </w:pPr>
+    </w:p>
+    <w:p>
+      <w:pPr>
+        <w:rPr>
+          <w:rtl/>
+        </w:rPr>
+      </w:pPr>
+    </w:p>
+    <w:p>
+      <w:pPr>
+        <w:rPr>
           <w:rtl/>
         </w:rPr>
       </w:pPr>
@@ -447,7 +435,6 @@
     <w:p>
       <w:pPr>
         <w:rPr>
-          <w:rFonts w:hint="cs"/>
           <w:rtl/>
         </w:rPr>
       </w:pPr>
@@ -509,7 +496,6 @@
     <w:p>
       <w:pPr>
         <w:rPr>
-          <w:rFonts w:hint="cs"/>
           <w:rtl/>
         </w:rPr>
       </w:pPr>
@@ -524,7 +510,6 @@
     <w:p>
       <w:pPr>
         <w:rPr>
-          <w:rFonts w:hint="cs"/>
           <w:rtl/>
         </w:rPr>
       </w:pPr>
@@ -586,7 +571,6 @@
     <w:p>
       <w:pPr>
         <w:rPr>
-          <w:rFonts w:hint="cs"/>
           <w:rtl/>
         </w:rPr>
       </w:pPr>
@@ -601,7 +585,6 @@
     <w:p>
       <w:pPr>
         <w:rPr>
-          <w:rFonts w:hint="cs"/>
           <w:rtl/>
         </w:rPr>
       </w:pPr>
@@ -663,7 +646,6 @@
     <w:p>
       <w:pPr>
         <w:rPr>
-          <w:rFonts w:hint="cs"/>
           <w:rtl/>
         </w:rPr>
       </w:pPr>
@@ -689,7 +671,6 @@
     <w:p>
       <w:pPr>
         <w:rPr>
-          <w:rFonts w:hint="cs"/>
           <w:rtl/>
         </w:rPr>
       </w:pPr>
@@ -751,7 +732,6 @@
     <w:p>
       <w:pPr>
         <w:rPr>
-          <w:rFonts w:hint="cs"/>
           <w:rtl/>
         </w:rPr>
       </w:pPr>
@@ -796,7 +776,6 @@
     <w:p>
       <w:pPr>
         <w:rPr>
-          <w:rFonts w:hint="cs"/>
           <w:rtl/>
         </w:rPr>
       </w:pPr>
@@ -840,17 +819,463 @@
           <w:rPr>
             <w:rStyle w:val="Hyperlink"/>
           </w:rPr>
-          <w:t>https://github.</w:t>
-        </w:r>
-        <w:bookmarkStart w:id="0" w:name="_GoBack"/>
-        <w:bookmarkEnd w:id="0"/>
-        <w:r>
-          <w:rPr>
-            <w:rStyle w:val="Hyperlink"/>
-          </w:rPr>
-          <w:t>com/mosheshlomo/Engineering-Project-2014-15</w:t>
+          <w:t>https://github.com/mosheshlomo/Engineering-Project-2014-15</w:t>
         </w:r>
       </w:hyperlink>
+    </w:p>
+    <w:p>
+      <w:pPr>
+        <w:rPr>
+          <w:rFonts w:hint="cs"/>
+          <w:b/>
+          <w:bCs/>
+          <w:u w:val="single"/>
+          <w:rtl/>
+        </w:rPr>
+      </w:pPr>
+      <w:r>
+        <w:rPr>
+          <w:rFonts w:hint="cs"/>
+          <w:b/>
+          <w:bCs/>
+          <w:u w:val="single"/>
+          <w:rtl/>
+        </w:rPr>
+        <w:t>07.08.2014</w:t>
+      </w:r>
+    </w:p>
+    <w:p>
+      <w:pPr>
+        <w:rPr>
+          <w:rFonts w:hint="cs"/>
+          <w:rtl/>
+        </w:rPr>
+      </w:pPr>
+      <w:r>
+        <w:rPr>
+          <w:rFonts w:hint="cs"/>
+          <w:rtl/>
+        </w:rPr>
+        <w:t xml:space="preserve">הותקן </w:t>
+      </w:r>
+      <w:r>
+        <w:t xml:space="preserve">VTK </w:t>
+      </w:r>
+      <w:r>
+        <w:rPr>
+          <w:rFonts w:hint="cs"/>
+          <w:rtl/>
+        </w:rPr>
+        <w:t xml:space="preserve"> על מחשב פרטי ו גרסאת ה</w:t>
+      </w:r>
+      <w:r>
+        <w:t xml:space="preserve">VTK PYTHON </w:t>
+      </w:r>
+      <w:r>
+        <w:rPr>
+          <w:rFonts w:hint="cs"/>
+          <w:rtl/>
+        </w:rPr>
+        <w:t xml:space="preserve"> על מחשב המעבדה ע"י טניה.</w:t>
+      </w:r>
+    </w:p>
+    <w:p>
+      <w:pPr>
+        <w:rPr>
+          <w:rFonts w:hint="cs"/>
+          <w:rtl/>
+        </w:rPr>
+      </w:pPr>
+      <w:r>
+        <w:rPr>
+          <w:rFonts w:hint="cs"/>
+          <w:rtl/>
+        </w:rPr>
+        <w:t>גרסא 6.2  מה</w:t>
+      </w:r>
+      <w:r>
+        <w:t xml:space="preserve">GIT </w:t>
+      </w:r>
+      <w:r>
+        <w:rPr>
+          <w:rFonts w:hint="cs"/>
+          <w:rtl/>
+        </w:rPr>
+        <w:t xml:space="preserve"> של </w:t>
+      </w:r>
+      <w:r>
+        <w:t>KITWARE</w:t>
+      </w:r>
+      <w:r>
+        <w:rPr>
+          <w:rFonts w:hint="cs"/>
+          <w:rtl/>
+        </w:rPr>
+        <w:t>.</w:t>
+      </w:r>
+    </w:p>
+    <w:p>
+      <w:pPr>
+        <w:rPr>
+          <w:rFonts w:hint="cs"/>
+          <w:b/>
+          <w:bCs/>
+          <w:u w:val="single"/>
+          <w:rtl/>
+        </w:rPr>
+      </w:pPr>
+      <w:r>
+        <w:rPr>
+          <w:rFonts w:hint="cs"/>
+          <w:b/>
+          <w:bCs/>
+          <w:u w:val="single"/>
+          <w:rtl/>
+        </w:rPr>
+        <w:t>08.08.2014</w:t>
+      </w:r>
+    </w:p>
+    <w:p>
+      <w:pPr>
+        <w:rPr>
+          <w:rFonts w:hint="cs"/>
+          <w:rtl/>
+        </w:rPr>
+      </w:pPr>
+      <w:r>
+        <w:rPr>
+          <w:rFonts w:hint="cs"/>
+          <w:rtl/>
+        </w:rPr>
+        <w:t xml:space="preserve">ניסיון לבנות </w:t>
+      </w:r>
+      <w:r>
+        <w:t xml:space="preserve">EXAMPLE  </w:t>
+      </w:r>
+      <w:r>
+        <w:rPr>
+          <w:rFonts w:hint="cs"/>
+          <w:rtl/>
+        </w:rPr>
+        <w:t xml:space="preserve"> של </w:t>
+      </w:r>
+      <w:r>
+        <w:t xml:space="preserve">VTK </w:t>
+      </w:r>
+      <w:r>
+        <w:rPr>
+          <w:rFonts w:hint="cs"/>
+          <w:rtl/>
+        </w:rPr>
+        <w:t xml:space="preserve"> שמראה </w:t>
+      </w:r>
+      <w:r>
+        <w:t xml:space="preserve">SLICE </w:t>
+      </w:r>
+      <w:r>
+        <w:rPr>
+          <w:rFonts w:hint="cs"/>
+          <w:rtl/>
+        </w:rPr>
+        <w:t xml:space="preserve"> של </w:t>
+      </w:r>
+      <w:r>
+        <w:t xml:space="preserve">CT </w:t>
+      </w:r>
+      <w:r>
+        <w:rPr>
+          <w:rFonts w:hint="cs"/>
+          <w:rtl/>
+        </w:rPr>
+        <w:t>. הבניה ב</w:t>
+      </w:r>
+      <w:r>
+        <w:t>CMAKE</w:t>
+      </w:r>
+      <w:r>
+        <w:rPr>
+          <w:rFonts w:hint="cs"/>
+          <w:rtl/>
+        </w:rPr>
+        <w:t xml:space="preserve"> וויסואל סטודיו 2012 מצליחה, אבל הרצה מתוך </w:t>
+      </w:r>
+      <w:r>
+        <w:t>VS</w:t>
+      </w:r>
+      <w:r>
+        <w:rPr>
+          <w:rFonts w:hint="cs"/>
+          <w:rtl/>
+        </w:rPr>
+        <w:t xml:space="preserve"> אינה פועלת:</w:t>
+      </w:r>
+    </w:p>
+    <w:p>
+      <w:pPr>
+        <w:rPr>
+          <w:rFonts w:hint="cs"/>
+          <w:rtl/>
+        </w:rPr>
+      </w:pPr>
+      <w:r>
+        <w:rPr>
+          <w:rFonts w:hint="cs"/>
+          <w:noProof/>
+        </w:rPr>
+        <w:drawing>
+          <wp:inline distT="0" distB="0" distL="0" distR="0">
+            <wp:extent cx="5276850" cy="2962275"/>
+            <wp:effectExtent l="0" t="0" r="0" b="9525"/>
+            <wp:docPr id="7" name="Picture 7" descr="C:\Users\Solomon\Desktop\problem.png"/>
+            <wp:cNvGraphicFramePr>
+              <a:graphicFrameLocks xmlns:a="http://schemas.openxmlformats.org/drawingml/2006/main" noChangeAspect="1"/>
+            </wp:cNvGraphicFramePr>
+            <a:graphic xmlns:a="http://schemas.openxmlformats.org/drawingml/2006/main">
+              <a:graphicData uri="http://schemas.openxmlformats.org/drawingml/2006/picture">
+                <pic:pic xmlns:pic="http://schemas.openxmlformats.org/drawingml/2006/picture">
+                  <pic:nvPicPr>
+                    <pic:cNvPr id="0" name="Picture 1" descr="C:\Users\Solomon\Desktop\problem.png"/>
+                    <pic:cNvPicPr>
+                      <a:picLocks noChangeAspect="1" noChangeArrowheads="1"/>
+                    </pic:cNvPicPr>
+                  </pic:nvPicPr>
+                  <pic:blipFill>
+                    <a:blip r:embed="rId13" cstate="print">
+                      <a:extLst>
+                        <a:ext uri="{28A0092B-C50C-407E-A947-70E740481C1C}">
+                          <a14:useLocalDpi xmlns:a14="http://schemas.microsoft.com/office/drawing/2010/main" val="0"/>
+                        </a:ext>
+                      </a:extLst>
+                    </a:blip>
+                    <a:srcRect/>
+                    <a:stretch>
+                      <a:fillRect/>
+                    </a:stretch>
+                  </pic:blipFill>
+                  <pic:spPr bwMode="auto">
+                    <a:xfrm>
+                      <a:off x="0" y="0"/>
+                      <a:ext cx="5276850" cy="2962275"/>
+                    </a:xfrm>
+                    <a:prstGeom prst="rect">
+                      <a:avLst/>
+                    </a:prstGeom>
+                    <a:noFill/>
+                    <a:ln>
+                      <a:noFill/>
+                    </a:ln>
+                  </pic:spPr>
+                </pic:pic>
+              </a:graphicData>
+            </a:graphic>
+          </wp:inline>
+        </w:drawing>
+      </w:r>
+    </w:p>
+    <w:p>
+      <w:pPr>
+        <w:rPr>
+          <w:rFonts w:hint="cs"/>
+          <w:rtl/>
+        </w:rPr>
+      </w:pPr>
+      <w:r>
+        <w:rPr>
+          <w:rFonts w:hint="cs"/>
+          <w:rtl/>
+        </w:rPr>
+        <w:t>התמונות גם בקובץ (</w:t>
+      </w:r>
+      <w:r>
+        <w:t>Images</w:t>
+      </w:r>
+      <w:r>
+        <w:rPr>
+          <w:rFonts w:hint="cs"/>
+          <w:rtl/>
+        </w:rPr>
+        <w:t>).</w:t>
+      </w:r>
+    </w:p>
+    <w:p>
+      <w:pPr>
+        <w:rPr>
+          <w:rFonts w:hint="cs"/>
+          <w:rtl/>
+        </w:rPr>
+      </w:pPr>
+    </w:p>
+    <w:p>
+      <w:pPr>
+        <w:rPr>
+          <w:rFonts w:hint="cs"/>
+          <w:rtl/>
+        </w:rPr>
+      </w:pPr>
+      <w:r>
+        <w:rPr>
+          <w:rFonts w:hint="cs"/>
+          <w:rtl/>
+        </w:rPr>
+        <w:lastRenderedPageBreak/>
+        <w:t>הרצה ידנית מ</w:t>
+      </w:r>
+      <w:r>
+        <w:t xml:space="preserve">CMD </w:t>
+      </w:r>
+      <w:r>
+        <w:rPr>
+          <w:rFonts w:hint="cs"/>
+          <w:rtl/>
+        </w:rPr>
+        <w:t xml:space="preserve"> מצליחה, אך הדוגמא שבה אנו משתמשים מיושנת, ב</w:t>
+      </w:r>
+      <w:r>
+        <w:t xml:space="preserve">VTK </w:t>
+      </w:r>
+      <w:r>
+        <w:rPr>
+          <w:rFonts w:hint="cs"/>
+          <w:rtl/>
+        </w:rPr>
+        <w:t xml:space="preserve"> 6 יש שינוי כך ש</w:t>
+      </w:r>
+      <w:r>
+        <w:t>&lt;</w:t>
+      </w:r>
+      <w:proofErr w:type="spellStart"/>
+      <w:r>
+        <w:t>vtkImageActor</w:t>
+      </w:r>
+      <w:proofErr w:type="spellEnd"/>
+      <w:r>
+        <w:t>&gt;.</w:t>
+      </w:r>
+      <w:proofErr w:type="spellStart"/>
+      <w:r>
+        <w:t>setInput</w:t>
+      </w:r>
+      <w:proofErr w:type="spellEnd"/>
+      <w:r>
+        <w:rPr>
+          <w:rFonts w:hint="cs"/>
+          <w:rtl/>
+        </w:rPr>
+        <w:t xml:space="preserve"> אינו קיים יותר והשימוש בגרסא החדשה, </w:t>
+      </w:r>
+      <w:proofErr w:type="spellStart"/>
+      <w:r>
+        <w:t>setInputData</w:t>
+      </w:r>
+      <w:proofErr w:type="spellEnd"/>
+      <w:r>
+        <w:rPr>
+          <w:rFonts w:hint="cs"/>
+          <w:rtl/>
+        </w:rPr>
+        <w:t xml:space="preserve"> מתחילה לרוץ אך מראה חלון שחור ללא ה</w:t>
+      </w:r>
+      <w:r>
+        <w:t>CT</w:t>
+      </w:r>
+      <w:r>
+        <w:rPr>
+          <w:rFonts w:hint="cs"/>
+          <w:rtl/>
+        </w:rPr>
+        <w:t>. &lt;אחיה הבטיח לבדוק את העניין ביום ראשון ה10 ביולי.</w:t>
+      </w:r>
+    </w:p>
+    <w:p>
+      <w:pPr>
+        <w:rPr>
+          <w:rFonts w:hint="cs"/>
+          <w:rtl/>
+        </w:rPr>
+      </w:pPr>
+      <w:r>
+        <w:rPr>
+          <w:rFonts w:hint="cs"/>
+          <w:noProof/>
+        </w:rPr>
+        <w:drawing>
+          <wp:inline distT="0" distB="0" distL="0" distR="0">
+            <wp:extent cx="5276850" cy="2962275"/>
+            <wp:effectExtent l="0" t="0" r="0" b="9525"/>
+            <wp:docPr id="8" name="Picture 8" descr="C:\Users\Solomon\Documents\GitHub\Engineering-Project-2014-15\Images\ExampleRunBlackScreen_8_8_14.png"/>
+            <wp:cNvGraphicFramePr>
+              <a:graphicFrameLocks xmlns:a="http://schemas.openxmlformats.org/drawingml/2006/main" noChangeAspect="1"/>
+            </wp:cNvGraphicFramePr>
+            <a:graphic xmlns:a="http://schemas.openxmlformats.org/drawingml/2006/main">
+              <a:graphicData uri="http://schemas.openxmlformats.org/drawingml/2006/picture">
+                <pic:pic xmlns:pic="http://schemas.openxmlformats.org/drawingml/2006/picture">
+                  <pic:nvPicPr>
+                    <pic:cNvPr id="0" name="Picture 2" descr="C:\Users\Solomon\Documents\GitHub\Engineering-Project-2014-15\Images\ExampleRunBlackScreen_8_8_14.png"/>
+                    <pic:cNvPicPr>
+                      <a:picLocks noChangeAspect="1" noChangeArrowheads="1"/>
+                    </pic:cNvPicPr>
+                  </pic:nvPicPr>
+                  <pic:blipFill>
+                    <a:blip r:embed="rId14" cstate="print">
+                      <a:extLst>
+                        <a:ext uri="{28A0092B-C50C-407E-A947-70E740481C1C}">
+                          <a14:useLocalDpi xmlns:a14="http://schemas.microsoft.com/office/drawing/2010/main" val="0"/>
+                        </a:ext>
+                      </a:extLst>
+                    </a:blip>
+                    <a:srcRect/>
+                    <a:stretch>
+                      <a:fillRect/>
+                    </a:stretch>
+                  </pic:blipFill>
+                  <pic:spPr bwMode="auto">
+                    <a:xfrm>
+                      <a:off x="0" y="0"/>
+                      <a:ext cx="5276850" cy="2962275"/>
+                    </a:xfrm>
+                    <a:prstGeom prst="rect">
+                      <a:avLst/>
+                    </a:prstGeom>
+                    <a:noFill/>
+                    <a:ln>
+                      <a:noFill/>
+                    </a:ln>
+                  </pic:spPr>
+                </pic:pic>
+              </a:graphicData>
+            </a:graphic>
+          </wp:inline>
+        </w:drawing>
+      </w:r>
+    </w:p>
+    <w:p>
+      <w:pPr>
+        <w:rPr>
+          <w:rFonts w:hint="cs"/>
+          <w:rtl/>
+        </w:rPr>
+      </w:pPr>
+      <w:r>
+        <w:rPr>
+          <w:rFonts w:hint="cs"/>
+          <w:rtl/>
+        </w:rPr>
+        <w:t xml:space="preserve">הוסף הפרוייקט הנ"ל בקובץ </w:t>
+      </w:r>
+      <w:proofErr w:type="spellStart"/>
+      <w:r>
+        <w:t>ExampleSlicesVis</w:t>
+      </w:r>
+      <w:proofErr w:type="spellEnd"/>
+      <w:r>
+        <w:rPr>
+          <w:rFonts w:hint="cs"/>
+          <w:rtl/>
+        </w:rPr>
+        <w:t xml:space="preserve"> .</w:t>
+      </w:r>
+      <w:bookmarkStart w:id="0" w:name="_GoBack"/>
+      <w:bookmarkEnd w:id="0"/>
     </w:p>
     <w:sectPr>
       <w:pgSz w:w="11906" w:h="16838"/>

</xml_diff>

<commit_message>
Fixed Black Screen, new Red blue and interactions problems. Updated Log
</commit_message>
<xml_diff>
--- a/Project Log.docx
+++ b/Project Log.docx
@@ -810,7 +810,6 @@
     <w:p>
       <w:pPr>
         <w:rPr>
-          <w:rFonts w:hint="cs"/>
           <w:rtl/>
         </w:rPr>
       </w:pPr>
@@ -826,7 +825,6 @@
     <w:p>
       <w:pPr>
         <w:rPr>
-          <w:rFonts w:hint="cs"/>
           <w:b/>
           <w:bCs/>
           <w:u w:val="single"/>
@@ -847,7 +845,6 @@
     <w:p>
       <w:pPr>
         <w:rPr>
-          <w:rFonts w:hint="cs"/>
           <w:rtl/>
         </w:rPr>
       </w:pPr>
@@ -882,7 +879,6 @@
     <w:p>
       <w:pPr>
         <w:rPr>
-          <w:rFonts w:hint="cs"/>
           <w:rtl/>
         </w:rPr>
       </w:pPr>
@@ -917,7 +913,6 @@
     <w:p>
       <w:pPr>
         <w:rPr>
-          <w:rFonts w:hint="cs"/>
           <w:b/>
           <w:bCs/>
           <w:u w:val="single"/>
@@ -938,7 +933,6 @@
     <w:p>
       <w:pPr>
         <w:rPr>
-          <w:rFonts w:hint="cs"/>
           <w:rtl/>
         </w:rPr>
       </w:pPr>
@@ -1013,7 +1007,6 @@
     <w:p>
       <w:pPr>
         <w:rPr>
-          <w:rFonts w:hint="cs"/>
           <w:rtl/>
         </w:rPr>
       </w:pPr>
@@ -1075,7 +1068,6 @@
     <w:p>
       <w:pPr>
         <w:rPr>
-          <w:rFonts w:hint="cs"/>
           <w:rtl/>
         </w:rPr>
       </w:pPr>
@@ -1100,15 +1092,13 @@
     <w:p>
       <w:pPr>
         <w:rPr>
-          <w:rFonts w:hint="cs"/>
-          <w:rtl/>
-        </w:rPr>
-      </w:pPr>
-    </w:p>
-    <w:p>
-      <w:pPr>
-        <w:rPr>
-          <w:rFonts w:hint="cs"/>
+          <w:rtl/>
+        </w:rPr>
+      </w:pPr>
+    </w:p>
+    <w:p>
+      <w:pPr>
+        <w:rPr>
           <w:rtl/>
         </w:rPr>
       </w:pPr>
@@ -1189,7 +1179,6 @@
     <w:p>
       <w:pPr>
         <w:rPr>
-          <w:rFonts w:hint="cs"/>
           <w:rtl/>
         </w:rPr>
       </w:pPr>
@@ -1273,6 +1262,139 @@
           <w:rtl/>
         </w:rPr>
         <w:t xml:space="preserve"> .</w:t>
+      </w:r>
+    </w:p>
+    <w:p>
+      <w:pPr>
+        <w:rPr>
+          <w:rFonts w:hint="cs"/>
+          <w:b/>
+          <w:bCs/>
+          <w:u w:val="single"/>
+          <w:rtl/>
+        </w:rPr>
+      </w:pPr>
+      <w:r>
+        <w:rPr>
+          <w:rFonts w:hint="cs"/>
+          <w:b/>
+          <w:bCs/>
+          <w:u w:val="single"/>
+          <w:rtl/>
+        </w:rPr>
+        <w:t>09.08.2014</w:t>
+      </w:r>
+    </w:p>
+    <w:p>
+      <w:pPr>
+        <w:rPr>
+          <w:rFonts w:hint="cs"/>
+          <w:rtl/>
+        </w:rPr>
+      </w:pPr>
+      <w:r>
+        <w:rPr>
+          <w:rFonts w:hint="cs"/>
+          <w:rtl/>
+        </w:rPr>
+        <w:t>הבעייה תוקנה ע"י החלפת הקוד לגרסא מחודשת.</w:t>
+      </w:r>
+    </w:p>
+    <w:p>
+      <w:pPr>
+        <w:rPr>
+          <w:rFonts w:hint="cs"/>
+          <w:rtl/>
+        </w:rPr>
+      </w:pPr>
+      <w:r>
+        <w:rPr>
+          <w:rFonts w:hint="cs"/>
+          <w:noProof/>
+        </w:rPr>
+        <w:drawing>
+          <wp:inline distT="0" distB="0" distL="0" distR="0">
+            <wp:extent cx="5276850" cy="2962275"/>
+            <wp:effectExtent l="0" t="0" r="0" b="9525"/>
+            <wp:docPr id="9" name="Picture 9" descr="C:\Users\Solomon\Documents\GitHub\Engineering-Project-2014-15\Images\ExampleRunRedBlue_9_8_14.png"/>
+            <wp:cNvGraphicFramePr>
+              <a:graphicFrameLocks xmlns:a="http://schemas.openxmlformats.org/drawingml/2006/main" noChangeAspect="1"/>
+            </wp:cNvGraphicFramePr>
+            <a:graphic xmlns:a="http://schemas.openxmlformats.org/drawingml/2006/main">
+              <a:graphicData uri="http://schemas.openxmlformats.org/drawingml/2006/picture">
+                <pic:pic xmlns:pic="http://schemas.openxmlformats.org/drawingml/2006/picture">
+                  <pic:nvPicPr>
+                    <pic:cNvPr id="0" name="Picture 1" descr="C:\Users\Solomon\Documents\GitHub\Engineering-Project-2014-15\Images\ExampleRunRedBlue_9_8_14.png"/>
+                    <pic:cNvPicPr>
+                      <a:picLocks noChangeAspect="1" noChangeArrowheads="1"/>
+                    </pic:cNvPicPr>
+                  </pic:nvPicPr>
+                  <pic:blipFill>
+                    <a:blip r:embed="rId15" cstate="print">
+                      <a:extLst>
+                        <a:ext uri="{28A0092B-C50C-407E-A947-70E740481C1C}">
+                          <a14:useLocalDpi xmlns:a14="http://schemas.microsoft.com/office/drawing/2010/main" val="0"/>
+                        </a:ext>
+                      </a:extLst>
+                    </a:blip>
+                    <a:srcRect/>
+                    <a:stretch>
+                      <a:fillRect/>
+                    </a:stretch>
+                  </pic:blipFill>
+                  <pic:spPr bwMode="auto">
+                    <a:xfrm>
+                      <a:off x="0" y="0"/>
+                      <a:ext cx="5276850" cy="2962275"/>
+                    </a:xfrm>
+                    <a:prstGeom prst="rect">
+                      <a:avLst/>
+                    </a:prstGeom>
+                    <a:noFill/>
+                    <a:ln>
+                      <a:noFill/>
+                    </a:ln>
+                  </pic:spPr>
+                </pic:pic>
+              </a:graphicData>
+            </a:graphic>
+          </wp:inline>
+        </w:drawing>
+      </w:r>
+    </w:p>
+    <w:p>
+      <w:pPr>
+        <w:rPr>
+          <w:rFonts w:hint="cs"/>
+          <w:rtl/>
+        </w:rPr>
+      </w:pPr>
+      <w:r>
+        <w:rPr>
+          <w:rFonts w:hint="cs"/>
+          <w:rtl/>
+        </w:rPr>
+        <w:t>הבעייה כעת היא צבע אדום כחול משום מה, וכפי שניתן לראות בתמונה ה</w:t>
+      </w:r>
+      <w:r>
+        <w:t xml:space="preserve">VIEWS </w:t>
+      </w:r>
+      <w:r>
+        <w:rPr>
+          <w:rFonts w:hint="cs"/>
+          <w:rtl/>
+        </w:rPr>
+        <w:t xml:space="preserve"> נמצאים על קובייה תלת מיימדית כך שהאינטרקציה עם החולון היא הזזה של הקובייה ולא מעבר בין </w:t>
+      </w:r>
+      <w:r>
+        <w:t>SLICES</w:t>
+      </w:r>
+      <w:r>
+        <w:rPr>
+          <w:rFonts w:hint="cs"/>
+          <w:rtl/>
+        </w:rPr>
+        <w:t>.</w:t>
       </w:r>
       <w:bookmarkStart w:id="0" w:name="_GoBack"/>
       <w:bookmarkEnd w:id="0"/>

</xml_diff>

<commit_message>
log updated with interactor addition properties.
</commit_message>
<xml_diff>
--- a/Project Log.docx
+++ b/Project Log.docx
@@ -1344,7 +1344,6 @@
     <w:p>
       <w:pPr>
         <w:rPr>
-          <w:rFonts w:hint="cs"/>
           <w:rtl/>
         </w:rPr>
       </w:pPr>
@@ -1379,7 +1378,6 @@
     <w:p>
       <w:pPr>
         <w:rPr>
-          <w:rFonts w:hint="cs"/>
           <w:b/>
           <w:bCs/>
           <w:u w:val="single"/>
@@ -1390,7 +1388,6 @@
     <w:p>
       <w:pPr>
         <w:rPr>
-          <w:rFonts w:hint="cs"/>
           <w:b/>
           <w:bCs/>
           <w:u w:val="single"/>
@@ -1401,7 +1398,6 @@
     <w:p>
       <w:pPr>
         <w:rPr>
-          <w:rFonts w:hint="cs"/>
           <w:b/>
           <w:bCs/>
           <w:u w:val="single"/>
@@ -1412,7 +1408,6 @@
     <w:p>
       <w:pPr>
         <w:rPr>
-          <w:rFonts w:hint="cs"/>
           <w:b/>
           <w:bCs/>
           <w:u w:val="single"/>
@@ -1423,7 +1418,6 @@
     <w:p>
       <w:pPr>
         <w:rPr>
-          <w:rFonts w:hint="cs"/>
           <w:b/>
           <w:bCs/>
           <w:u w:val="single"/>
@@ -1434,7 +1428,6 @@
     <w:p>
       <w:pPr>
         <w:rPr>
-          <w:rFonts w:hint="cs"/>
           <w:b/>
           <w:bCs/>
           <w:u w:val="single"/>
@@ -1445,7 +1438,6 @@
     <w:p>
       <w:pPr>
         <w:rPr>
-          <w:rFonts w:hint="cs"/>
           <w:b/>
           <w:bCs/>
           <w:u w:val="single"/>
@@ -1467,7 +1459,6 @@
     <w:p>
       <w:pPr>
         <w:rPr>
-          <w:rFonts w:hint="cs"/>
           <w:rtl/>
         </w:rPr>
       </w:pPr>
@@ -1538,7 +1529,6 @@
     <w:p>
       <w:pPr>
         <w:rPr>
-          <w:rFonts w:hint="cs"/>
           <w:rtl/>
         </w:rPr>
       </w:pPr>
@@ -1598,6 +1588,12 @@
       </w:r>
     </w:p>
     <w:p>
+      <w:pPr>
+        <w:rPr>
+          <w:rFonts w:hint="cs"/>
+          <w:rtl/>
+        </w:rPr>
+      </w:pPr>
       <w:r>
         <w:rPr>
           <w:rFonts w:hint="cs"/>
@@ -1644,6 +1640,71 @@
           <w:rtl/>
         </w:rPr>
         <w:t>.</w:t>
+      </w:r>
+    </w:p>
+    <w:p>
+      <w:pPr>
+        <w:rPr>
+          <w:rFonts w:hint="cs"/>
+          <w:b/>
+          <w:bCs/>
+          <w:u w:val="single"/>
+          <w:rtl/>
+        </w:rPr>
+      </w:pPr>
+      <w:r>
+        <w:rPr>
+          <w:rFonts w:hint="cs"/>
+          <w:b/>
+          <w:bCs/>
+          <w:u w:val="single"/>
+          <w:rtl/>
+        </w:rPr>
+        <w:t>12.08.14</w:t>
+      </w:r>
+    </w:p>
+    <w:p>
+      <w:pPr>
+        <w:rPr>
+          <w:rtl/>
+        </w:rPr>
+      </w:pPr>
+      <w:r>
+        <w:rPr>
+          <w:rFonts w:hint="cs"/>
+          <w:rtl/>
+        </w:rPr>
+        <w:t xml:space="preserve">הוסף </w:t>
+      </w:r>
+      <w:r>
+        <w:t>CUSTOM INTERACTOR</w:t>
+      </w:r>
+      <w:r>
+        <w:rPr>
+          <w:rFonts w:hint="cs"/>
+          <w:rtl/>
+        </w:rPr>
+        <w:t xml:space="preserve">  עם יכולת דפדוף </w:t>
+      </w:r>
+      <w:r>
+        <w:t>SLICES</w:t>
+      </w:r>
+      <w:r>
+        <w:rPr>
+          <w:rFonts w:hint="cs"/>
+          <w:rtl/>
+        </w:rPr>
+        <w:t xml:space="preserve"> בעזרת מקלדת ועכבר, שינוי בהירות(</w:t>
+      </w:r>
+      <w:r>
+        <w:t>CONTRAST</w:t>
+      </w:r>
+      <w:r>
+        <w:rPr>
+          <w:rFonts w:hint="cs"/>
+          <w:rtl/>
+        </w:rPr>
+        <w:t>) ושינוי אורינטציה.</w:t>
       </w:r>
       <w:bookmarkStart w:id="0" w:name="_GoBack"/>
       <w:bookmarkEnd w:id="0"/>
@@ -1651,7 +1712,6 @@
     <w:p>
       <w:pPr>
         <w:rPr>
-          <w:rFonts w:hint="cs"/>
           <w:rtl/>
         </w:rPr>
       </w:pPr>

</xml_diff>

<commit_message>
Added Leap support via Timer Made button scroll lock (Shift) Made project independent from CMake. Updated Log.
Signed-off-by: shloms <il.shlomo@gmail.com>
</commit_message>
<xml_diff>
--- a/Project Log.docx
+++ b/Project Log.docx
@@ -1590,7 +1590,6 @@
     <w:p>
       <w:pPr>
         <w:rPr>
-          <w:rFonts w:hint="cs"/>
           <w:rtl/>
         </w:rPr>
       </w:pPr>
@@ -1645,7 +1644,6 @@
     <w:p>
       <w:pPr>
         <w:rPr>
-          <w:rFonts w:hint="cs"/>
           <w:b/>
           <w:bCs/>
           <w:u w:val="single"/>
@@ -1666,6 +1664,7 @@
     <w:p>
       <w:pPr>
         <w:rPr>
+          <w:rFonts w:hint="cs"/>
           <w:rtl/>
         </w:rPr>
       </w:pPr>
@@ -1706,15 +1705,516 @@
         </w:rPr>
         <w:t>) ושינוי אורינטציה.</w:t>
       </w:r>
+    </w:p>
+    <w:p>
+      <w:pPr>
+        <w:rPr>
+          <w:rFonts w:hint="cs"/>
+          <w:b/>
+          <w:bCs/>
+          <w:u w:val="single"/>
+          <w:rtl/>
+        </w:rPr>
+      </w:pPr>
+      <w:r>
+        <w:rPr>
+          <w:rFonts w:hint="cs"/>
+          <w:b/>
+          <w:bCs/>
+          <w:u w:val="single"/>
+          <w:rtl/>
+        </w:rPr>
+        <w:t>13.08.14</w:t>
+      </w:r>
+    </w:p>
+    <w:p>
+      <w:pPr>
+        <w:rPr>
+          <w:rFonts w:hint="cs"/>
+          <w:rtl/>
+        </w:rPr>
+      </w:pPr>
+      <w:r>
+        <w:rPr>
+          <w:rFonts w:hint="cs"/>
+          <w:rtl/>
+        </w:rPr>
+        <w:t>ניסיון לחבר בין ה</w:t>
+      </w:r>
+      <w:r>
+        <w:t xml:space="preserve">LEAP </w:t>
+      </w:r>
+      <w:r>
+        <w:rPr>
+          <w:rFonts w:hint="cs"/>
+          <w:rtl/>
+        </w:rPr>
+        <w:t xml:space="preserve"> לבין פרוייקט ה</w:t>
+      </w:r>
+      <w:r>
+        <w:t>VTK</w:t>
+      </w:r>
+      <w:r>
+        <w:rPr>
+          <w:rFonts w:hint="cs"/>
+          <w:rtl/>
+        </w:rPr>
+        <w:t>.</w:t>
+      </w:r>
+    </w:p>
+    <w:p>
+      <w:pPr>
+        <w:rPr>
+          <w:rFonts w:hint="cs"/>
+          <w:rtl/>
+        </w:rPr>
+      </w:pPr>
+      <w:r>
+        <w:rPr>
+          <w:rFonts w:hint="cs"/>
+          <w:rtl/>
+        </w:rPr>
+        <w:t xml:space="preserve">נתקלנו בבעיה של </w:t>
+      </w:r>
+      <w:r>
+        <w:t>VTK</w:t>
+      </w:r>
+      <w:r>
+        <w:rPr>
+          <w:rFonts w:hint="cs"/>
+          <w:rtl/>
+        </w:rPr>
+        <w:t xml:space="preserve"> לרנדר את החלון של ה</w:t>
+      </w:r>
+      <w:r>
+        <w:t>ImageViewer</w:t>
+      </w:r>
+      <w:r>
+        <w:rPr>
+          <w:lang w:val="ru-RU"/>
+        </w:rPr>
+        <w:t xml:space="preserve"> </w:t>
+      </w:r>
+      <w:r>
+        <w:rPr>
+          <w:rFonts w:hint="cs"/>
+          <w:rtl/>
+          <w:lang w:val="ru-RU"/>
+        </w:rPr>
+        <w:t xml:space="preserve"> מה</w:t>
+      </w:r>
+      <w:r>
+        <w:t>EventListener</w:t>
+      </w:r>
+      <w:r>
+        <w:rPr>
+          <w:lang w:val="ru-RU"/>
+        </w:rPr>
+        <w:t xml:space="preserve"> </w:t>
+      </w:r>
+      <w:r>
+        <w:rPr>
+          <w:rFonts w:hint="cs"/>
+          <w:rtl/>
+          <w:lang w:val="ru-RU"/>
+        </w:rPr>
+        <w:t xml:space="preserve"> של ה</w:t>
+      </w:r>
+      <w:r>
+        <w:t>LEAP</w:t>
+      </w:r>
+      <w:r>
+        <w:rPr>
+          <w:rFonts w:hint="cs"/>
+          <w:rtl/>
+        </w:rPr>
+        <w:t>.</w:t>
+      </w:r>
+    </w:p>
+    <w:p>
+      <w:pPr>
+        <w:rPr>
+          <w:rFonts w:hint="cs"/>
+          <w:rtl/>
+        </w:rPr>
+      </w:pPr>
+      <w:r>
+        <w:rPr>
+          <w:rFonts w:hint="cs"/>
+          <w:rtl/>
+        </w:rPr>
+        <w:t>מסתבר שה</w:t>
+      </w:r>
+      <w:r>
+        <w:t>LEAP</w:t>
+      </w:r>
+      <w:r>
+        <w:rPr>
+          <w:rFonts w:hint="cs"/>
+          <w:rtl/>
+        </w:rPr>
+        <w:t xml:space="preserve"> מקבל את ה</w:t>
+      </w:r>
+      <w:r>
+        <w:t>EVENTS</w:t>
+      </w:r>
+      <w:r>
+        <w:rPr>
+          <w:rFonts w:hint="cs"/>
+          <w:rtl/>
+        </w:rPr>
+        <w:t xml:space="preserve"> שלו ב</w:t>
+      </w:r>
+      <w:r>
+        <w:t>Thread</w:t>
+      </w:r>
+      <w:r>
+        <w:rPr>
+          <w:rFonts w:hint="cs"/>
+          <w:rtl/>
+          <w:lang w:val="ru-RU"/>
+        </w:rPr>
+        <w:t xml:space="preserve"> נפרד ו</w:t>
+      </w:r>
+      <w:r>
+        <w:t xml:space="preserve">VTK </w:t>
+      </w:r>
+      <w:r>
+        <w:rPr>
+          <w:rFonts w:hint="cs"/>
+          <w:rtl/>
+        </w:rPr>
+        <w:t xml:space="preserve"> לא מאפשר </w:t>
+      </w:r>
+      <w:r>
+        <w:t>UI</w:t>
+      </w:r>
+      <w:r>
+        <w:rPr>
+          <w:rFonts w:hint="cs"/>
+          <w:rtl/>
+        </w:rPr>
+        <w:t xml:space="preserve"> ורינדור משני </w:t>
+      </w:r>
+    </w:p>
+    <w:p>
+      <w:pPr>
+        <w:rPr>
+          <w:rFonts w:hint="cs"/>
+          <w:rtl/>
+        </w:rPr>
+      </w:pPr>
+      <w:r>
+        <w:t>Threads</w:t>
+      </w:r>
+      <w:r>
+        <w:rPr>
+          <w:lang w:val="ru-RU"/>
+        </w:rPr>
+        <w:t xml:space="preserve"> </w:t>
+      </w:r>
+      <w:r>
+        <w:rPr>
+          <w:rFonts w:hint="cs"/>
+          <w:rtl/>
+        </w:rPr>
+        <w:t xml:space="preserve"> שונים. להלן התמונה של השגיאה שקוראת:</w:t>
+      </w:r>
+    </w:p>
+    <w:p>
+      <w:pPr>
+        <w:rPr>
+          <w:rFonts w:hint="cs"/>
+          <w:rtl/>
+        </w:rPr>
+      </w:pPr>
+    </w:p>
+    <w:p>
+      <w:pPr>
+        <w:rPr>
+          <w:rFonts w:hint="cs"/>
+          <w:b/>
+          <w:bCs/>
+          <w:u w:val="single"/>
+          <w:rtl/>
+        </w:rPr>
+      </w:pPr>
+      <w:r>
+        <w:rPr>
+          <w:rFonts w:hint="cs"/>
+          <w:b/>
+          <w:bCs/>
+          <w:u w:val="single"/>
+          <w:rtl/>
+        </w:rPr>
+        <w:t>15.08.14</w:t>
+      </w:r>
+    </w:p>
+    <w:p>
+      <w:pPr>
+        <w:rPr>
+          <w:rFonts w:hint="cs"/>
+          <w:rtl/>
+        </w:rPr>
+      </w:pPr>
+      <w:r>
+        <w:rPr>
+          <w:rFonts w:hint="cs"/>
+          <w:rtl/>
+        </w:rPr>
+        <w:t>הגענו למסקנה שהדרך היחידה לשתף את ה</w:t>
+      </w:r>
+      <w:r>
+        <w:t>LEAP</w:t>
+      </w:r>
+      <w:r>
+        <w:rPr>
+          <w:rFonts w:hint="cs"/>
+          <w:rtl/>
+        </w:rPr>
+        <w:t>. הינו דרך שינוי מספר ה</w:t>
+      </w:r>
+      <w:r>
+        <w:t>SLICE</w:t>
+      </w:r>
+      <w:r>
+        <w:rPr>
+          <w:rFonts w:hint="cs"/>
+          <w:rtl/>
+        </w:rPr>
+        <w:t xml:space="preserve"> ב</w:t>
+      </w:r>
+      <w:r>
+        <w:t>INTERACTOR</w:t>
+      </w:r>
+      <w:r>
+        <w:rPr>
+          <w:rFonts w:hint="cs"/>
+          <w:rtl/>
+        </w:rPr>
+        <w:t xml:space="preserve"> מה</w:t>
+      </w:r>
+      <w:r>
+        <w:t>LEAP EVENT</w:t>
+      </w:r>
+      <w:r>
+        <w:rPr>
+          <w:rFonts w:hint="cs"/>
+          <w:rtl/>
+        </w:rPr>
+        <w:t xml:space="preserve"> והוספת טיימר שכל </w:t>
+      </w:r>
+      <w:r>
+        <w:t>15ms</w:t>
+      </w:r>
+      <w:r>
+        <w:rPr>
+          <w:rFonts w:hint="cs"/>
+          <w:rtl/>
+        </w:rPr>
+        <w:t xml:space="preserve"> מרנדר את החלון עם הסלייס הנתון.</w:t>
+      </w:r>
+    </w:p>
+    <w:p>
+      <w:pPr>
+        <w:rPr>
+          <w:rFonts w:hint="cs"/>
+          <w:rtl/>
+        </w:rPr>
+      </w:pPr>
+      <w:r>
+        <w:rPr>
+          <w:rFonts w:hint="cs"/>
+          <w:rtl/>
+        </w:rPr>
+        <w:t xml:space="preserve">גישה זאת פעלה הייטב, כעת ניתן להעביר </w:t>
+      </w:r>
+      <w:r>
+        <w:t>SLICES</w:t>
+      </w:r>
+      <w:r>
+        <w:rPr>
+          <w:rFonts w:hint="cs"/>
+          <w:rtl/>
+        </w:rPr>
+        <w:t xml:space="preserve"> בעזרת קירוב והרחקת האצבע מהמסך ע"י ה</w:t>
+      </w:r>
+      <w:r>
+        <w:t>LEAP</w:t>
+      </w:r>
+      <w:r>
+        <w:rPr>
+          <w:rFonts w:hint="cs"/>
+          <w:rtl/>
+        </w:rPr>
+        <w:t>.</w:t>
+      </w:r>
+    </w:p>
+    <w:p>
+      <w:pPr>
+        <w:rPr>
+          <w:rFonts w:hint="cs"/>
+          <w:rtl/>
+        </w:rPr>
+      </w:pPr>
+      <w:r>
+        <w:rPr>
+          <w:rFonts w:hint="cs"/>
+          <w:rtl/>
+        </w:rPr>
+        <w:t>הפסקנו להשתמש ב</w:t>
+      </w:r>
+      <w:r>
+        <w:t>CMake</w:t>
+      </w:r>
+      <w:r>
+        <w:rPr>
+          <w:rFonts w:hint="cs"/>
+          <w:rtl/>
+        </w:rPr>
+        <w:t xml:space="preserve"> בכדי לקמפל את הפרוייקט. לצורך כך ולצורך סידור נוח של הספריות</w:t>
+      </w:r>
+    </w:p>
+    <w:p>
+      <w:pPr>
+        <w:rPr>
+          <w:rFonts w:hint="cs"/>
+          <w:rtl/>
+        </w:rPr>
+      </w:pPr>
+      <w:r>
+        <w:rPr>
+          <w:rFonts w:hint="cs"/>
+          <w:rtl/>
+        </w:rPr>
+        <w:t xml:space="preserve">חשוב לזכור כי יש להוסיך את שתי השורות הבאות לפני </w:t>
+      </w:r>
+      <w:r>
+        <w:t xml:space="preserve">INCLUDE </w:t>
+      </w:r>
+      <w:r>
+        <w:rPr>
+          <w:rFonts w:hint="cs"/>
+          <w:rtl/>
+        </w:rPr>
+        <w:t xml:space="preserve"> של ספריות ה</w:t>
+      </w:r>
+      <w:r>
+        <w:t>VTK</w:t>
+      </w:r>
+      <w:r>
+        <w:rPr>
+          <w:rFonts w:hint="cs"/>
+          <w:rtl/>
+        </w:rPr>
+        <w:t>:</w:t>
+      </w:r>
+    </w:p>
+    <w:p>
+      <w:pPr>
+        <w:tabs>
+          <w:tab w:val="left" w:pos="916"/>
+          <w:tab w:val="left" w:pos="1832"/>
+          <w:tab w:val="left" w:pos="2748"/>
+          <w:tab w:val="left" w:pos="3664"/>
+          <w:tab w:val="left" w:pos="4580"/>
+          <w:tab w:val="left" w:pos="5496"/>
+          <w:tab w:val="left" w:pos="6412"/>
+          <w:tab w:val="left" w:pos="7328"/>
+          <w:tab w:val="left" w:pos="8244"/>
+          <w:tab w:val="left" w:pos="9160"/>
+          <w:tab w:val="left" w:pos="10076"/>
+          <w:tab w:val="left" w:pos="10992"/>
+          <w:tab w:val="left" w:pos="11908"/>
+          <w:tab w:val="left" w:pos="12824"/>
+          <w:tab w:val="left" w:pos="13740"/>
+          <w:tab w:val="left" w:pos="14656"/>
+        </w:tabs>
+        <w:bidi w:val="0"/>
+        <w:spacing w:after="0" w:line="240" w:lineRule="auto"/>
+        <w:rPr>
+          <w:rFonts w:ascii="Courier New" w:eastAsia="Times New Roman" w:hAnsi="Courier New" w:cs="Courier New"/>
+          <w:sz w:val="20"/>
+          <w:szCs w:val="20"/>
+        </w:rPr>
+      </w:pPr>
+      <w:r>
+        <w:rPr>
+          <w:rFonts w:ascii="Courier New" w:eastAsia="Times New Roman" w:hAnsi="Courier New" w:cs="Courier New"/>
+          <w:sz w:val="20"/>
+          <w:szCs w:val="20"/>
+        </w:rPr>
+        <w:t>#define vtkRenderingCore_AUTOINIT 4(vtkInteractionStyle,vtkRenderingFreeType,vtkRenderingFreeTypeOpenGL,vtkRenderingOpenGL)</w:t>
+      </w:r>
+    </w:p>
+    <w:p>
+      <w:pPr>
+        <w:tabs>
+          <w:tab w:val="left" w:pos="916"/>
+          <w:tab w:val="left" w:pos="1832"/>
+          <w:tab w:val="left" w:pos="2748"/>
+          <w:tab w:val="left" w:pos="3664"/>
+          <w:tab w:val="left" w:pos="4580"/>
+          <w:tab w:val="left" w:pos="5496"/>
+          <w:tab w:val="left" w:pos="6412"/>
+          <w:tab w:val="left" w:pos="7328"/>
+          <w:tab w:val="left" w:pos="8244"/>
+          <w:tab w:val="left" w:pos="9160"/>
+          <w:tab w:val="left" w:pos="10076"/>
+          <w:tab w:val="left" w:pos="10992"/>
+          <w:tab w:val="left" w:pos="11908"/>
+          <w:tab w:val="left" w:pos="12824"/>
+          <w:tab w:val="left" w:pos="13740"/>
+          <w:tab w:val="left" w:pos="14656"/>
+        </w:tabs>
+        <w:bidi w:val="0"/>
+        <w:spacing w:after="0" w:line="240" w:lineRule="auto"/>
+        <w:rPr>
+          <w:rFonts w:ascii="Courier New" w:eastAsia="Times New Roman" w:hAnsi="Courier New" w:cs="Courier New"/>
+          <w:sz w:val="20"/>
+          <w:szCs w:val="20"/>
+        </w:rPr>
+      </w:pPr>
+      <w:r>
+        <w:rPr>
+          <w:rFonts w:ascii="Courier New" w:eastAsia="Times New Roman" w:hAnsi="Courier New" w:cs="Courier New"/>
+          <w:sz w:val="20"/>
+          <w:szCs w:val="20"/>
+        </w:rPr>
+        <w:t>#define vtkRenderingVolume_AUTOINIT 1(vtkRenderingVolumeOpenGL)</w:t>
+      </w:r>
+    </w:p>
+    <w:p>
+      <w:pPr>
+        <w:rPr>
+          <w:rFonts w:hint="cs"/>
+          <w:rtl/>
+        </w:rPr>
+      </w:pPr>
+      <w:r>
+        <w:rPr>
+          <w:rFonts w:hint="cs"/>
+          <w:rtl/>
+        </w:rPr>
+        <w:t xml:space="preserve">וידאו של אופן פעולת התוכנית יתווסף במהרה. </w:t>
+      </w:r>
+    </w:p>
+    <w:p>
+      <w:pPr>
+        <w:rPr>
+          <w:rtl/>
+        </w:rPr>
+      </w:pPr>
       <w:bookmarkStart w:id="0" w:name="_GoBack"/>
       <w:bookmarkEnd w:id="0"/>
-    </w:p>
-    <w:p>
-      <w:pPr>
-        <w:rPr>
-          <w:rtl/>
-        </w:rPr>
-      </w:pPr>
+      <w:r>
+        <w:rPr>
+          <w:rFonts w:hint="cs"/>
+          <w:rtl/>
+        </w:rPr>
+        <w:lastRenderedPageBreak/>
+        <w:t>נותר להוסיף '+' על המסך.</w:t>
+      </w:r>
     </w:p>
     <w:sectPr>
       <w:pgSz w:w="11906" w:h="16838"/>
@@ -2103,6 +2603,75 @@
       <w:szCs w:val="48"/>
     </w:rPr>
   </w:style>
+  <w:style w:type="paragraph" w:styleId="HTMLPreformatted">
+    <w:name w:val="HTML Preformatted"/>
+    <w:basedOn w:val="Normal"/>
+    <w:link w:val="HTMLPreformattedChar"/>
+    <w:uiPriority w:val="99"/>
+    <w:semiHidden/>
+    <w:unhideWhenUsed/>
+    <w:rsid w:val="00E064EE"/>
+    <w:pPr>
+      <w:tabs>
+        <w:tab w:val="left" w:pos="916"/>
+        <w:tab w:val="left" w:pos="1832"/>
+        <w:tab w:val="left" w:pos="2748"/>
+        <w:tab w:val="left" w:pos="3664"/>
+        <w:tab w:val="left" w:pos="4580"/>
+        <w:tab w:val="left" w:pos="5496"/>
+        <w:tab w:val="left" w:pos="6412"/>
+        <w:tab w:val="left" w:pos="7328"/>
+        <w:tab w:val="left" w:pos="8244"/>
+        <w:tab w:val="left" w:pos="9160"/>
+        <w:tab w:val="left" w:pos="10076"/>
+        <w:tab w:val="left" w:pos="10992"/>
+        <w:tab w:val="left" w:pos="11908"/>
+        <w:tab w:val="left" w:pos="12824"/>
+        <w:tab w:val="left" w:pos="13740"/>
+        <w:tab w:val="left" w:pos="14656"/>
+      </w:tabs>
+      <w:bidi w:val="0"/>
+      <w:spacing w:after="0" w:line="240" w:lineRule="auto"/>
+    </w:pPr>
+    <w:rPr>
+      <w:rFonts w:ascii="Courier New" w:eastAsia="Times New Roman" w:hAnsi="Courier New" w:cs="Courier New"/>
+      <w:sz w:val="20"/>
+      <w:szCs w:val="20"/>
+    </w:rPr>
+  </w:style>
+  <w:style w:type="character" w:customStyle="1" w:styleId="HTMLPreformattedChar">
+    <w:name w:val="HTML Preformatted Char"/>
+    <w:basedOn w:val="DefaultParagraphFont"/>
+    <w:link w:val="HTMLPreformatted"/>
+    <w:uiPriority w:val="99"/>
+    <w:semiHidden/>
+    <w:rsid w:val="00E064EE"/>
+    <w:rPr>
+      <w:rFonts w:ascii="Courier New" w:eastAsia="Times New Roman" w:hAnsi="Courier New" w:cs="Courier New"/>
+      <w:sz w:val="20"/>
+      <w:szCs w:val="20"/>
+    </w:rPr>
+  </w:style>
+  <w:style w:type="character" w:customStyle="1" w:styleId="com">
+    <w:name w:val="com"/>
+    <w:basedOn w:val="DefaultParagraphFont"/>
+    <w:rsid w:val="00E064EE"/>
+  </w:style>
+  <w:style w:type="character" w:customStyle="1" w:styleId="pln">
+    <w:name w:val="pln"/>
+    <w:basedOn w:val="DefaultParagraphFont"/>
+    <w:rsid w:val="00E064EE"/>
+  </w:style>
+  <w:style w:type="character" w:customStyle="1" w:styleId="lit">
+    <w:name w:val="lit"/>
+    <w:basedOn w:val="DefaultParagraphFont"/>
+    <w:rsid w:val="00E064EE"/>
+  </w:style>
+  <w:style w:type="character" w:customStyle="1" w:styleId="pun">
+    <w:name w:val="pun"/>
+    <w:basedOn w:val="DefaultParagraphFont"/>
+    <w:rsid w:val="00E064EE"/>
+  </w:style>
 </w:styles>
 </file>
 
@@ -2383,6 +2952,75 @@
       <w:sz w:val="48"/>
       <w:szCs w:val="48"/>
     </w:rPr>
+  </w:style>
+  <w:style w:type="paragraph" w:styleId="HTMLPreformatted">
+    <w:name w:val="HTML Preformatted"/>
+    <w:basedOn w:val="Normal"/>
+    <w:link w:val="HTMLPreformattedChar"/>
+    <w:uiPriority w:val="99"/>
+    <w:semiHidden/>
+    <w:unhideWhenUsed/>
+    <w:rsid w:val="00E064EE"/>
+    <w:pPr>
+      <w:tabs>
+        <w:tab w:val="left" w:pos="916"/>
+        <w:tab w:val="left" w:pos="1832"/>
+        <w:tab w:val="left" w:pos="2748"/>
+        <w:tab w:val="left" w:pos="3664"/>
+        <w:tab w:val="left" w:pos="4580"/>
+        <w:tab w:val="left" w:pos="5496"/>
+        <w:tab w:val="left" w:pos="6412"/>
+        <w:tab w:val="left" w:pos="7328"/>
+        <w:tab w:val="left" w:pos="8244"/>
+        <w:tab w:val="left" w:pos="9160"/>
+        <w:tab w:val="left" w:pos="10076"/>
+        <w:tab w:val="left" w:pos="10992"/>
+        <w:tab w:val="left" w:pos="11908"/>
+        <w:tab w:val="left" w:pos="12824"/>
+        <w:tab w:val="left" w:pos="13740"/>
+        <w:tab w:val="left" w:pos="14656"/>
+      </w:tabs>
+      <w:bidi w:val="0"/>
+      <w:spacing w:after="0" w:line="240" w:lineRule="auto"/>
+    </w:pPr>
+    <w:rPr>
+      <w:rFonts w:ascii="Courier New" w:eastAsia="Times New Roman" w:hAnsi="Courier New" w:cs="Courier New"/>
+      <w:sz w:val="20"/>
+      <w:szCs w:val="20"/>
+    </w:rPr>
+  </w:style>
+  <w:style w:type="character" w:customStyle="1" w:styleId="HTMLPreformattedChar">
+    <w:name w:val="HTML Preformatted Char"/>
+    <w:basedOn w:val="DefaultParagraphFont"/>
+    <w:link w:val="HTMLPreformatted"/>
+    <w:uiPriority w:val="99"/>
+    <w:semiHidden/>
+    <w:rsid w:val="00E064EE"/>
+    <w:rPr>
+      <w:rFonts w:ascii="Courier New" w:eastAsia="Times New Roman" w:hAnsi="Courier New" w:cs="Courier New"/>
+      <w:sz w:val="20"/>
+      <w:szCs w:val="20"/>
+    </w:rPr>
+  </w:style>
+  <w:style w:type="character" w:customStyle="1" w:styleId="com">
+    <w:name w:val="com"/>
+    <w:basedOn w:val="DefaultParagraphFont"/>
+    <w:rsid w:val="00E064EE"/>
+  </w:style>
+  <w:style w:type="character" w:customStyle="1" w:styleId="pln">
+    <w:name w:val="pln"/>
+    <w:basedOn w:val="DefaultParagraphFont"/>
+    <w:rsid w:val="00E064EE"/>
+  </w:style>
+  <w:style w:type="character" w:customStyle="1" w:styleId="lit">
+    <w:name w:val="lit"/>
+    <w:basedOn w:val="DefaultParagraphFont"/>
+    <w:rsid w:val="00E064EE"/>
+  </w:style>
+  <w:style w:type="character" w:customStyle="1" w:styleId="pun">
+    <w:name w:val="pun"/>
+    <w:basedOn w:val="DefaultParagraphFont"/>
+    <w:rsid w:val="00E064EE"/>
   </w:style>
 </w:styles>
 </file>

</xml_diff>